<commit_message>
Added > Wrapped Unit Text block processing (converter.js -> style map)
</commit_message>
<xml_diff>
--- a/src/lib/converter/doc.docx
+++ b/src/lib/converter/doc.docx
@@ -209,6 +209,34 @@
     </w:p>
     <w:p>
       <w:pPr>
+        <w:pStyle w:val="WrappedUnitTitle"/>
+      </w:pPr>
+      <w:r>
+        <w:t>План</w:t>
+      </w:r>
+    </w:p>
+    <w:p>
+      <w:pPr>
+        <w:pStyle w:val="WrappedUnitOL"/>
+        <w:numPr>
+          <w:ilvl w:val="0"/>
+          <w:numId w:val="3"/>
+        </w:numPr>
+      </w:pPr>
+      <w:r>
+        <w:t>Организация как система</w:t>
+      </w:r>
+    </w:p>
+    <w:p>
+      <w:pPr>
+        <w:pStyle w:val="WrappedUnitOL"/>
+      </w:pPr>
+      <w:r>
+        <w:t>Организационные системы</w:t>
+      </w:r>
+    </w:p>
+    <w:p>
+      <w:pPr>
         <w:pStyle w:val="2"/>
       </w:pPr>
       <w:bookmarkStart w:id="2" w:name="_Toc193796563"/>
@@ -535,6 +563,7 @@
           <w:sz w:val="28"/>
           <w:szCs w:val="28"/>
         </w:rPr>
+        <w:lastRenderedPageBreak/>
         <w:t>Каждая система имеет входное воздействие, блок обработки информации, конечные результаты и обратную связь. По степени сложности и соотношению неопределенностей в деятельности различных систем их подразделяют на техническую, биологическую и социальную системы</w:t>
       </w:r>
       <w:r>
@@ -877,6 +906,12 @@
   </w:num>
   <w:num w:numId="2">
     <w:abstractNumId w:val="0"/>
+  </w:num>
+  <w:num w:numId="3">
+    <w:abstractNumId w:val="0"/>
+    <w:lvlOverride w:ilvl="0">
+      <w:startOverride w:val="1"/>
+    </w:lvlOverride>
   </w:num>
   <w:numIdMacAtCleanup w:val="2"/>
 </w:numbering>

</xml_diff>

<commit_message>
Designed > Wrapped Unit text element
</commit_message>
<xml_diff>
--- a/src/lib/converter/doc.docx
+++ b/src/lib/converter/doc.docx
@@ -36,23 +36,39 @@
       <w:pPr>
         <w:pStyle w:val="WrappedUnitOL"/>
       </w:pPr>
-      <w:r>
-        <w:t>Организация как система</w:t>
-      </w:r>
+      <w:hyperlink w:anchor="_1.1._Организация_как" w:history="1">
+        <w:r>
+          <w:rPr>
+            <w:rStyle w:val="ae"/>
+            <w:color w:val="auto"/>
+            <w:u w:val="none"/>
+          </w:rPr>
+          <w:t>Организация как система</w:t>
+        </w:r>
+      </w:hyperlink>
     </w:p>
     <w:p>
       <w:pPr>
         <w:pStyle w:val="WrappedUnitOL"/>
       </w:pPr>
-      <w:r>
-        <w:t>Организационные системы</w:t>
-      </w:r>
+      <w:hyperlink w:anchor="_1.2._Организационные_системы" w:history="1">
+        <w:r>
+          <w:rPr>
+            <w:rStyle w:val="ae"/>
+            <w:color w:val="auto"/>
+            <w:u w:val="none"/>
+          </w:rPr>
+          <w:t>Организационные системы</w:t>
+        </w:r>
+      </w:hyperlink>
     </w:p>
     <w:p>
       <w:pPr>
         <w:pStyle w:val="2"/>
       </w:pPr>
       <w:bookmarkStart w:id="1" w:name="_Toc193796562"/>
+      <w:bookmarkStart w:id="2" w:name="_1.1._Организация_как"/>
+      <w:bookmarkEnd w:id="2"/>
       <w:r>
         <w:t xml:space="preserve">1.1. </w:t>
       </w:r>
@@ -239,14 +255,16 @@
       <w:pPr>
         <w:pStyle w:val="2"/>
       </w:pPr>
-      <w:bookmarkStart w:id="2" w:name="_Toc193796563"/>
+      <w:bookmarkStart w:id="3" w:name="_Toc193796563"/>
+      <w:bookmarkStart w:id="4" w:name="_1.2._Организационные_системы"/>
+      <w:bookmarkEnd w:id="4"/>
       <w:r>
         <w:t xml:space="preserve">1.2. </w:t>
       </w:r>
       <w:r>
         <w:t>Организационные системы</w:t>
       </w:r>
-      <w:bookmarkEnd w:id="2"/>
+      <w:bookmarkEnd w:id="3"/>
     </w:p>
     <w:p>
       <w:pPr>
@@ -2278,6 +2296,18 @@
       <w:szCs w:val="28"/>
     </w:rPr>
   </w:style>
+  <w:style w:type="character" w:styleId="afa">
+    <w:name w:val="Unresolved Mention"/>
+    <w:basedOn w:val="a0"/>
+    <w:uiPriority w:val="99"/>
+    <w:semiHidden/>
+    <w:unhideWhenUsed/>
+    <w:rsid w:val="00755767"/>
+    <w:rPr>
+      <w:color w:val="605E5C"/>
+      <w:shd w:val="clear" w:color="auto" w:fill="E1DFDD"/>
+    </w:rPr>
+  </w:style>
 </w:styles>
 </file>
 

</xml_diff>